<commit_message>
Assignment 3 mini game and GDD
</commit_message>
<xml_diff>
--- a/ASSIGNMENT02_GDD .docx
+++ b/ASSIGNMENT02_GDD .docx
@@ -19,7 +19,28 @@
           <w:b/>
           <w:bCs/>
         </w:rPr>
-        <w:t>ASSIGNMENT 02 LOCKPICKING GAME</w:t>
+        <w:t>ASSIGNMENT 0</w:t>
+      </w:r>
+      <w:r>
+        <w:rPr>
+          <w:b/>
+          <w:bCs/>
+        </w:rPr>
+        <w:t>3</w:t>
+      </w:r>
+      <w:r>
+        <w:rPr>
+          <w:b/>
+          <w:bCs/>
+        </w:rPr>
+        <w:t xml:space="preserve"> </w:t>
+      </w:r>
+      <w:r>
+        <w:rPr>
+          <w:b/>
+          <w:bCs/>
+        </w:rPr>
+        <w:t>MATCH3 GAME</w:t>
       </w:r>
     </w:p>
     <w:p>
@@ -73,7 +94,7 @@
         <w:jc w:val="both"/>
       </w:pPr>
       <w:r>
-        <w:t>The lockpicking game was thought out to be part of an open world game where you must lockpick fast to scape enemies. So, the lockpick is not that hard itself but, if rushed is easy to break the lock and lose the game.</w:t>
+        <w:t>It’s a regular match 3 game and the theme is the sprites I had in the project so far</w:t>
       </w:r>
     </w:p>
     <w:p>
@@ -110,50 +131,67 @@
         <w:jc w:val="both"/>
       </w:pPr>
       <w:r>
-        <w:t xml:space="preserve">The game has 3 main states, state one you have “A” and “D” as your controllers, and they move the bottom lever, you got to rotate until finding the right angle (random generated at the beginning of the level), once the angle is met the first blue marker becomes green and stage two stars. </w:t>
-      </w:r>
-    </w:p>
-    <w:p>
-      <w:pPr>
-        <w:pStyle w:val="ListParagraph"/>
-        <w:ind w:left="1440"/>
-        <w:jc w:val="both"/>
-      </w:pPr>
-    </w:p>
-    <w:p>
-      <w:pPr>
-        <w:pStyle w:val="ListParagraph"/>
-        <w:ind w:left="1440"/>
-        <w:jc w:val="both"/>
-      </w:pPr>
-      <w:r>
-        <w:t xml:space="preserve">On Stage two “A” and “D” control the lock rotation, if you keep pressing without having the second lever on the right spot it breaks the lock. </w:t>
-      </w:r>
-      <w:r>
-        <w:t>To</w:t>
-      </w:r>
-      <w:r>
-        <w:t xml:space="preserve"> get the top lever on the right angle (a different than the first but also ra</w:t>
-      </w:r>
-      <w:r>
-        <w:t>ndom generated at the start of the level) you have mouse input, the mouse position in relation to the screen.</w:t>
-      </w:r>
-    </w:p>
-    <w:p>
-      <w:pPr>
-        <w:pStyle w:val="ListParagraph"/>
-        <w:ind w:left="1440"/>
-        <w:jc w:val="both"/>
-      </w:pPr>
-    </w:p>
-    <w:p>
-      <w:pPr>
-        <w:pStyle w:val="ListParagraph"/>
-        <w:ind w:left="1440"/>
-        <w:jc w:val="both"/>
-      </w:pPr>
-      <w:r>
-        <w:t>Once both levers are on the right place the second marker turns green and you can use “A” and “D” to turn the lock, turning it to the right will open it and you wan the game.</w:t>
+        <w:t>The input works with the mouse once the player clicks on a piece of the board the possible plays become green, the next play you can only click in one of the green tiles, once a green tile is chosen the tiles swap and a test of the combinations start. You can only play again once the matches stopped happening.</w:t>
+      </w:r>
+    </w:p>
+    <w:p>
+      <w:pPr>
+        <w:pStyle w:val="ListParagraph"/>
+        <w:ind w:left="1440"/>
+        <w:jc w:val="both"/>
+      </w:pPr>
+    </w:p>
+    <w:p>
+      <w:pPr>
+        <w:pStyle w:val="ListParagraph"/>
+        <w:ind w:left="1440"/>
+        <w:jc w:val="both"/>
+      </w:pPr>
+      <w:r>
+        <w:t xml:space="preserve">Once </w:t>
+      </w:r>
+      <w:r>
+        <w:t>a</w:t>
+      </w:r>
+      <w:r>
+        <w:t xml:space="preserve"> </w:t>
+      </w:r>
+      <w:r>
+        <w:t>match is detected the tiles become blue for a short period of time and disappear right after and the next tiles go down to occupy that space.</w:t>
+      </w:r>
+    </w:p>
+    <w:p>
+      <w:pPr>
+        <w:pStyle w:val="ListParagraph"/>
+        <w:ind w:left="1440"/>
+        <w:jc w:val="both"/>
+      </w:pPr>
+    </w:p>
+    <w:p>
+      <w:pPr>
+        <w:pStyle w:val="ListParagraph"/>
+        <w:ind w:left="1440"/>
+        <w:jc w:val="both"/>
+      </w:pPr>
+      <w:r>
+        <w:t>Every tile that disappears counts as 5 points and the goal of the game is to get the amount of goal points in the before the time ends.</w:t>
+      </w:r>
+    </w:p>
+    <w:p>
+      <w:pPr>
+        <w:pStyle w:val="ListParagraph"/>
+        <w:ind w:left="1440"/>
+        <w:jc w:val="both"/>
+      </w:pPr>
+    </w:p>
+    <w:p>
+      <w:pPr>
+        <w:pStyle w:val="ListParagraph"/>
+        <w:ind w:left="1440"/>
+        <w:jc w:val="both"/>
+      </w:pPr>
+      <w:r>
+        <w:t>If there is a match five on a line or a column a bomb will appear, the bomb explodes a square around itself.</w:t>
       </w:r>
     </w:p>
     <w:p>
@@ -189,7 +227,10 @@
         <w:jc w:val="both"/>
       </w:pPr>
       <w:r>
-        <w:t>The Game has three difficulties in all of them you got three chances to open the lock, if you break a lock, you lose a live, but the timer does not reset.</w:t>
+        <w:t xml:space="preserve">The Game has three difficulties in all of them </w:t>
+      </w:r>
+      <w:r>
+        <w:t>you got to try and get and certain number of points before the time ends.</w:t>
       </w:r>
     </w:p>
     <w:p>
@@ -209,7 +250,16 @@
         <w:jc w:val="both"/>
       </w:pPr>
       <w:r>
-        <w:t>Easy: the player has 1:30 minutes to open the lock and the angles have an offset of +- 10.0f that gives a bigger range and its easier to get it right</w:t>
+        <w:t xml:space="preserve">Easy: the player has </w:t>
+      </w:r>
+      <w:r>
+        <w:t>2</w:t>
+      </w:r>
+      <w:r>
+        <w:t xml:space="preserve"> minutes to open the </w:t>
+      </w:r>
+      <w:r>
+        <w:t>get the points, the goal points are 1000 and there are 3 different tiles.</w:t>
       </w:r>
     </w:p>
     <w:p>
@@ -229,74 +279,96 @@
         <w:t xml:space="preserve">Medium:  </w:t>
       </w:r>
       <w:r>
+        <w:t xml:space="preserve">the player has </w:t>
+      </w:r>
+      <w:r>
+        <w:t>1:30</w:t>
+      </w:r>
+      <w:r>
+        <w:t xml:space="preserve"> minutes to open the get the points,</w:t>
+      </w:r>
+      <w:r>
+        <w:t xml:space="preserve"> </w:t>
+      </w:r>
+      <w:r>
+        <w:t xml:space="preserve">the goal points are </w:t>
+      </w:r>
+      <w:r>
+        <w:t>2</w:t>
+      </w:r>
+      <w:r>
+        <w:t>000</w:t>
+      </w:r>
+      <w:r>
+        <w:t xml:space="preserve"> </w:t>
+      </w:r>
+      <w:r>
+        <w:t xml:space="preserve">and there are </w:t>
+      </w:r>
+      <w:r>
+        <w:t>4</w:t>
+      </w:r>
+      <w:r>
+        <w:t xml:space="preserve"> different tiles.</w:t>
+      </w:r>
+    </w:p>
+    <w:p>
+      <w:pPr>
+        <w:pStyle w:val="ListParagraph"/>
+        <w:ind w:left="1440"/>
+        <w:jc w:val="both"/>
+      </w:pPr>
+    </w:p>
+    <w:p>
+      <w:pPr>
+        <w:pStyle w:val="ListParagraph"/>
+        <w:ind w:left="1440"/>
+        <w:jc w:val="both"/>
+      </w:pPr>
+      <w:r>
+        <w:t xml:space="preserve">Hard: </w:t>
+      </w:r>
+      <w:r>
         <w:t>the player has 1:</w:t>
       </w:r>
       <w:r>
         <w:t>00</w:t>
       </w:r>
       <w:r>
-        <w:t xml:space="preserve"> minutes to open </w:t>
-      </w:r>
-      <w:r>
-        <w:t xml:space="preserve">the lock </w:t>
-      </w:r>
-      <w:r>
-        <w:t xml:space="preserve">and the angles have an offset of +- </w:t>
+        <w:t xml:space="preserve"> minutes to open the get the points, the goal points are </w:t>
+      </w:r>
+      <w:r>
+        <w:t>4</w:t>
+      </w:r>
+      <w:r>
+        <w:t>000</w:t>
+      </w:r>
+      <w:r>
+        <w:t xml:space="preserve"> </w:t>
+      </w:r>
+      <w:r>
+        <w:t xml:space="preserve">and there are </w:t>
       </w:r>
       <w:r>
         <w:t>5</w:t>
       </w:r>
       <w:r>
-        <w:t>.0f</w:t>
-      </w:r>
-    </w:p>
-    <w:p>
-      <w:pPr>
-        <w:pStyle w:val="ListParagraph"/>
-        <w:ind w:left="1440"/>
-        <w:jc w:val="both"/>
-      </w:pPr>
-    </w:p>
-    <w:p>
-      <w:pPr>
-        <w:pStyle w:val="ListParagraph"/>
-        <w:ind w:left="1440"/>
-        <w:jc w:val="both"/>
-      </w:pPr>
-      <w:r>
-        <w:t>Hard: the player has 30 seconds to open the lock and the angle offset of +-2.5f.</w:t>
-      </w:r>
-    </w:p>
-    <w:p>
-      <w:pPr>
-        <w:pStyle w:val="ListParagraph"/>
-        <w:numPr>
-          <w:ilvl w:val="0"/>
-          <w:numId w:val="2"/>
-        </w:numPr>
-        <w:jc w:val="both"/>
-      </w:pPr>
-      <w:r>
-        <w:lastRenderedPageBreak/>
-        <w:t>PLAYER SKIILS</w:t>
-      </w:r>
-    </w:p>
-    <w:p>
-      <w:pPr>
-        <w:pStyle w:val="ListParagraph"/>
-        <w:ind w:left="1440"/>
-        <w:jc w:val="both"/>
-      </w:pPr>
-    </w:p>
-    <w:p>
-      <w:pPr>
-        <w:pStyle w:val="ListParagraph"/>
-        <w:ind w:left="1440"/>
-        <w:jc w:val="both"/>
-      </w:pPr>
-      <w:r>
-        <w:t>The game is made as a race, you want to open the lock as fast as possible, but if you over click D or A in the first level it quickly chances to stage two and a turn of A or D in this stage break the lock, so you got be fast but patient. Because you can die (lose) if you run out of time but also the if you open the lock fast it may represent an advantage against a chasing enemy.</w:t>
-      </w:r>
+        <w:t xml:space="preserve"> different tiles.</w:t>
+      </w:r>
+    </w:p>
+    <w:p>
+      <w:pPr>
+        <w:pStyle w:val="ListParagraph"/>
+        <w:ind w:left="1440"/>
+        <w:jc w:val="both"/>
+      </w:pPr>
+    </w:p>
+    <w:p>
+      <w:pPr>
+        <w:pStyle w:val="ListParagraph"/>
+        <w:ind w:left="1440"/>
+        <w:jc w:val="both"/>
+      </w:pPr>
     </w:p>
     <w:sectPr>
       <w:pgSz w:w="12240" w:h="15840"/>

</xml_diff>